<commit_message>
Añadir funcionalidad a botón busqueda
</commit_message>
<xml_diff>
--- a/2-Métodos y eventos.docx
+++ b/2-Métodos y eventos.docx
@@ -1,6 +1,6 @@
 
 <file path=word/document.xml><?xml version="1.0" encoding="utf-8"?>
-<w:document xmlns:wpc="http://schemas.microsoft.com/office/word/2010/wordprocessingCanvas" xmlns:cx="http://schemas.microsoft.com/office/drawing/2014/chartex" xmlns:mc="http://schemas.openxmlformats.org/markup-compatibility/2006" xmlns:o="urn:schemas-microsoft-com:office:office" xmlns:r="http://schemas.openxmlformats.org/officeDocument/2006/relationships" xmlns:m="http://schemas.openxmlformats.org/officeDocument/2006/math" xmlns:v="urn:schemas-microsoft-com:vml" xmlns:wp14="http://schemas.microsoft.com/office/word/2010/wordprocessingDrawing" xmlns:wp="http://schemas.openxmlformats.org/drawingml/2006/wordprocessingDrawing" xmlns:w10="urn:schemas-microsoft-com:office:word" xmlns:w="http://schemas.openxmlformats.org/wordprocessingml/2006/main" xmlns:w14="http://schemas.microsoft.com/office/word/2010/wordml" xmlns:w15="http://schemas.microsoft.com/office/word/2012/wordml" xmlns:w16se="http://schemas.microsoft.com/office/word/2015/wordml/symex" xmlns:wpg="http://schemas.microsoft.com/office/word/2010/wordprocessingGroup" xmlns:wpi="http://schemas.microsoft.com/office/word/2010/wordprocessingInk" xmlns:wne="http://schemas.microsoft.com/office/word/2006/wordml" xmlns:wps="http://schemas.microsoft.com/office/word/2010/wordprocessingShape" mc:Ignorable="w14 w15 w16se wp14">
+<w:document xmlns:wpc="http://schemas.microsoft.com/office/word/2010/wordprocessingCanvas" xmlns:cx="http://schemas.microsoft.com/office/drawing/2014/chartex" xmlns:cx1="http://schemas.microsoft.com/office/drawing/2015/9/8/chartex" xmlns:cx2="http://schemas.microsoft.com/office/drawing/2015/10/21/chartex" xmlns:cx3="http://schemas.microsoft.com/office/drawing/2016/5/9/chartex" xmlns:cx4="http://schemas.microsoft.com/office/drawing/2016/5/10/chartex" xmlns:cx5="http://schemas.microsoft.com/office/drawing/2016/5/11/chartex" xmlns:cx6="http://schemas.microsoft.com/office/drawing/2016/5/12/chartex" xmlns:cx7="http://schemas.microsoft.com/office/drawing/2016/5/13/chartex" xmlns:cx8="http://schemas.microsoft.com/office/drawing/2016/5/14/chartex" xmlns:mc="http://schemas.openxmlformats.org/markup-compatibility/2006" xmlns:aink="http://schemas.microsoft.com/office/drawing/2016/ink" xmlns:am3d="http://schemas.microsoft.com/office/drawing/2017/model3d" xmlns:o="urn:schemas-microsoft-com:office:office" xmlns:r="http://schemas.openxmlformats.org/officeDocument/2006/relationships" xmlns:m="http://schemas.openxmlformats.org/officeDocument/2006/math" xmlns:v="urn:schemas-microsoft-com:vml" xmlns:wp14="http://schemas.microsoft.com/office/word/2010/wordprocessingDrawing" xmlns:wp="http://schemas.openxmlformats.org/drawingml/2006/wordprocessingDrawing" xmlns:w10="urn:schemas-microsoft-com:office:word" xmlns:w="http://schemas.openxmlformats.org/wordprocessingml/2006/main" xmlns:w14="http://schemas.microsoft.com/office/word/2010/wordml" xmlns:w15="http://schemas.microsoft.com/office/word/2012/wordml" xmlns:w16cex="http://schemas.microsoft.com/office/word/2018/wordml/cex" xmlns:w16cid="http://schemas.microsoft.com/office/word/2016/wordml/cid" xmlns:w16="http://schemas.microsoft.com/office/word/2018/wordml" xmlns:w16sdtdh="http://schemas.microsoft.com/office/word/2020/wordml/sdtdatahash" xmlns:w16se="http://schemas.microsoft.com/office/word/2015/wordml/symex" xmlns:wpg="http://schemas.microsoft.com/office/word/2010/wordprocessingGroup" xmlns:wpi="http://schemas.microsoft.com/office/word/2010/wordprocessingInk" xmlns:wne="http://schemas.microsoft.com/office/word/2006/wordml" xmlns:wps="http://schemas.microsoft.com/office/word/2010/wordprocessingShape" mc:Ignorable="w14 w15 w16se w16cid w16 w16cex w16sdtdh wp14">
   <w:body>
     <w:p>
       <w:pPr>
@@ -129,10 +129,11 @@
       </w:pPr>
       <w:r>
         <w:rPr>
+          <w:noProof/>
           <w:lang w:val="es-MX"/>
         </w:rPr>
         <w:drawing>
-          <wp:inline distT="0" distB="0" distL="0" distR="0" wp14:anchorId="16D70152" wp14:editId="0C45194E">
+          <wp:inline distT="0" distB="0" distL="0" distR="0" wp14:anchorId="3B2BF0D4" wp14:editId="1FC2BD19">
             <wp:extent cx="3051740" cy="832512"/>
             <wp:effectExtent l="0" t="0" r="0" b="5715"/>
             <wp:docPr id="1" name="Imagen 1"/>
@@ -211,21 +212,7 @@
         <w:rPr>
           <w:lang w:val="es-MX"/>
         </w:rPr>
-        <w:t xml:space="preserve"> y allí dentro copiamos el código cortado de la función </w:t>
-      </w:r>
-      <w:proofErr w:type="gramStart"/>
-      <w:r>
-        <w:rPr>
-          <w:lang w:val="es-MX"/>
-        </w:rPr>
-        <w:t>Buscar(</w:t>
-      </w:r>
-      <w:proofErr w:type="gramEnd"/>
-      <w:r>
-        <w:rPr>
-          <w:lang w:val="es-MX"/>
-        </w:rPr>
-        <w:t xml:space="preserve">), pero quitamos la palabra </w:t>
+        <w:t xml:space="preserve"> y allí dentro copiamos el código cortado de la función Buscar(), pero quitamos la palabra </w:t>
       </w:r>
       <w:proofErr w:type="spellStart"/>
       <w:r>
@@ -251,10 +238,11 @@
       </w:pPr>
       <w:r>
         <w:rPr>
+          <w:noProof/>
           <w:lang w:val="es-MX"/>
         </w:rPr>
         <w:drawing>
-          <wp:inline distT="0" distB="0" distL="0" distR="0" wp14:anchorId="19EAC4C4" wp14:editId="165427C0">
+          <wp:inline distT="0" distB="0" distL="0" distR="0" wp14:anchorId="0CDD37E2" wp14:editId="1DB59DBD">
             <wp:extent cx="3185684" cy="1464161"/>
             <wp:effectExtent l="0" t="0" r="0" b="3175"/>
             <wp:docPr id="2" name="Imagen 2"/>
@@ -352,10 +340,11 @@
       </w:pPr>
       <w:r>
         <w:rPr>
+          <w:noProof/>
           <w:lang w:val="es-MX"/>
         </w:rPr>
         <w:drawing>
-          <wp:inline distT="0" distB="0" distL="0" distR="0" wp14:anchorId="1C623E56" wp14:editId="531C2AF4">
+          <wp:inline distT="0" distB="0" distL="0" distR="0" wp14:anchorId="5B711DD2" wp14:editId="1D91EA0B">
             <wp:extent cx="2361732" cy="1077596"/>
             <wp:effectExtent l="0" t="0" r="635" b="8255"/>
             <wp:docPr id="3" name="Imagen 3"/>
@@ -420,7 +409,7 @@
         <w:pStyle w:val="Prrafodelista"/>
         <w:jc w:val="both"/>
       </w:pPr>
-      <w:hyperlink r:id="rId9" w:history="1">
+      <w:hyperlink r:id="rId9" w:anchor="listening-to-events" w:history="1">
         <w:r>
           <w:rPr>
             <w:rStyle w:val="Hipervnculo"/>
@@ -435,8 +424,11 @@
         <w:jc w:val="both"/>
       </w:pPr>
       <w:r>
+        <w:rPr>
+          <w:noProof/>
+        </w:rPr>
         <w:drawing>
-          <wp:inline distT="0" distB="0" distL="0" distR="0" wp14:anchorId="284DBEFE" wp14:editId="394E1279">
+          <wp:inline distT="0" distB="0" distL="0" distR="0" wp14:anchorId="01CC58EE" wp14:editId="177C4707">
             <wp:extent cx="4111995" cy="1183630"/>
             <wp:effectExtent l="0" t="0" r="3175" b="0"/>
             <wp:docPr id="4" name="Imagen 4"/>
@@ -487,15 +479,7 @@
       </w:r>
       <w:proofErr w:type="spellEnd"/>
       <w:r>
-        <w:t xml:space="preserve"> le dará </w:t>
-      </w:r>
-      <w:proofErr w:type="spellStart"/>
-      <w:r>
-        <w:t>super</w:t>
-      </w:r>
-      <w:proofErr w:type="spellEnd"/>
-      <w:r>
-        <w:t xml:space="preserve"> poderosos a los elementos </w:t>
+        <w:t xml:space="preserve"> le dará super poderosos a los elementos </w:t>
       </w:r>
       <w:proofErr w:type="spellStart"/>
       <w:r>
@@ -540,15 +524,7 @@
       </w:r>
       <w:proofErr w:type="spellEnd"/>
       <w:r>
-        <w:t xml:space="preserve"> se llame al método ya definido anteriormente: </w:t>
-      </w:r>
-      <w:proofErr w:type="gramStart"/>
-      <w:r>
-        <w:t>Buscar(</w:t>
-      </w:r>
-      <w:proofErr w:type="gramEnd"/>
-      <w:r>
-        <w:t>), de la siguiente manera:</w:t>
+        <w:t xml:space="preserve"> se llame al método ya definido anteriormente: Buscar(), de la siguiente manera:</w:t>
       </w:r>
     </w:p>
     <w:p>
@@ -557,8 +533,11 @@
         <w:jc w:val="both"/>
       </w:pPr>
       <w:r>
+        <w:rPr>
+          <w:noProof/>
+        </w:rPr>
         <w:drawing>
-          <wp:inline distT="0" distB="0" distL="0" distR="0" wp14:anchorId="42A27D23" wp14:editId="7EC087B9">
+          <wp:inline distT="0" distB="0" distL="0" distR="0" wp14:anchorId="15BDA39A" wp14:editId="2739FD13">
             <wp:extent cx="3551014" cy="889342"/>
             <wp:effectExtent l="0" t="0" r="0" b="6350"/>
             <wp:docPr id="5" name="Imagen 5"/>
@@ -620,8 +599,11 @@
         </w:rPr>
       </w:pPr>
       <w:r>
+        <w:rPr>
+          <w:noProof/>
+        </w:rPr>
         <w:drawing>
-          <wp:inline distT="0" distB="0" distL="0" distR="0" wp14:anchorId="7DE1899A" wp14:editId="24B32514">
+          <wp:inline distT="0" distB="0" distL="0" distR="0" wp14:anchorId="76AE893B" wp14:editId="20D399A4">
             <wp:extent cx="3096619" cy="762067"/>
             <wp:effectExtent l="0" t="0" r="8890" b="0"/>
             <wp:docPr id="6" name="Imagen 6"/>
@@ -664,8 +646,11 @@
         <w:t xml:space="preserve"> </w:t>
       </w:r>
       <w:r>
+        <w:rPr>
+          <w:noProof/>
+        </w:rPr>
         <w:drawing>
-          <wp:inline distT="0" distB="0" distL="0" distR="0" wp14:anchorId="21D8EFA6" wp14:editId="1A38A382">
+          <wp:inline distT="0" distB="0" distL="0" distR="0" wp14:anchorId="70B9F022" wp14:editId="283E341A">
             <wp:extent cx="3977360" cy="779592"/>
             <wp:effectExtent l="0" t="0" r="4445" b="1905"/>
             <wp:docPr id="7" name="Imagen 7"/>
@@ -731,8 +716,11 @@
         <w:jc w:val="both"/>
       </w:pPr>
       <w:r>
+        <w:rPr>
+          <w:noProof/>
+        </w:rPr>
         <w:drawing>
-          <wp:inline distT="0" distB="0" distL="0" distR="0" wp14:anchorId="6CE4186B" wp14:editId="490A9A1E">
+          <wp:inline distT="0" distB="0" distL="0" distR="0" wp14:anchorId="756184B6" wp14:editId="392D2DF5">
             <wp:extent cx="4313948" cy="759993"/>
             <wp:effectExtent l="0" t="0" r="0" b="2540"/>
             <wp:docPr id="8" name="Imagen 8"/>
@@ -780,13 +768,8 @@
       <w:r>
         <w:t>SI volvemos al formulario en el navegador, escribimos algo y oprimimos el botón, nos percatamos que funciona en consola</w:t>
       </w:r>
-      <w:proofErr w:type="gramStart"/>
-      <w:r>
-        <w:t xml:space="preserve">. </w:t>
-      </w:r>
-      <w:proofErr w:type="gramEnd"/>
-      <w:r>
-        <w:t xml:space="preserve">Se verán los datos públicos de la cuenta asociada a </w:t>
+      <w:r>
+        <w:t xml:space="preserve">. Se verán los datos públicos de la cuenta asociada a </w:t>
       </w:r>
       <w:proofErr w:type="spellStart"/>
       <w:r>
@@ -803,8 +786,11 @@
         <w:jc w:val="both"/>
       </w:pPr>
       <w:r>
+        <w:rPr>
+          <w:noProof/>
+        </w:rPr>
         <w:drawing>
-          <wp:inline distT="0" distB="0" distL="0" distR="0" wp14:anchorId="62A48A51" wp14:editId="7922D1E6">
+          <wp:inline distT="0" distB="0" distL="0" distR="0" wp14:anchorId="1548E2F4" wp14:editId="2837610A">
             <wp:extent cx="5037614" cy="1324098"/>
             <wp:effectExtent l="0" t="0" r="0" b="9525"/>
             <wp:docPr id="9" name="Imagen 9"/>
@@ -967,8 +953,11 @@
         <w:jc w:val="both"/>
       </w:pPr>
       <w:r>
+        <w:rPr>
+          <w:noProof/>
+        </w:rPr>
         <w:drawing>
-          <wp:inline distT="0" distB="0" distL="0" distR="0" wp14:anchorId="43E0E4FD" wp14:editId="0CAAD90F">
+          <wp:inline distT="0" distB="0" distL="0" distR="0" wp14:anchorId="6F929186" wp14:editId="64E5BA2A">
             <wp:extent cx="2597345" cy="1245880"/>
             <wp:effectExtent l="0" t="0" r="0" b="0"/>
             <wp:docPr id="10" name="Imagen 10"/>
@@ -1018,8 +1007,11 @@
         <w:jc w:val="both"/>
       </w:pPr>
       <w:r>
+        <w:rPr>
+          <w:noProof/>
+        </w:rPr>
         <w:drawing>
-          <wp:inline distT="0" distB="0" distL="0" distR="0" wp14:anchorId="20C3B43C" wp14:editId="7E77C289">
+          <wp:inline distT="0" distB="0" distL="0" distR="0" wp14:anchorId="5C23BA18" wp14:editId="61A70694">
             <wp:extent cx="4327308" cy="431956"/>
             <wp:effectExtent l="0" t="0" r="0" b="6350"/>
             <wp:docPr id="12" name="Imagen 12"/>
@@ -1090,8 +1082,11 @@
         <w:jc w:val="both"/>
       </w:pPr>
       <w:r>
+        <w:rPr>
+          <w:noProof/>
+        </w:rPr>
         <w:drawing>
-          <wp:inline distT="0" distB="0" distL="0" distR="0" wp14:anchorId="2CFF492E" wp14:editId="60A6637E">
+          <wp:inline distT="0" distB="0" distL="0" distR="0" wp14:anchorId="5FB45021" wp14:editId="2372DF33">
             <wp:extent cx="3567843" cy="831205"/>
             <wp:effectExtent l="0" t="0" r="0" b="7620"/>
             <wp:docPr id="13" name="Imagen 13"/>
@@ -1150,15 +1145,7 @@
         <w:jc w:val="both"/>
       </w:pPr>
       <w:r>
-        <w:t xml:space="preserve">Ahora inspeccionamos, usando el </w:t>
-      </w:r>
-      <w:proofErr w:type="spellStart"/>
-      <w:r>
-        <w:t>plugin</w:t>
-      </w:r>
-      <w:proofErr w:type="spellEnd"/>
-      <w:r>
-        <w:t xml:space="preserve"> de </w:t>
+        <w:t xml:space="preserve">Ahora inspeccionamos, usando el plugin de </w:t>
       </w:r>
       <w:proofErr w:type="spellStart"/>
       <w:r>
@@ -1174,8 +1161,11 @@
         <w:jc w:val="both"/>
       </w:pPr>
       <w:r>
+        <w:rPr>
+          <w:noProof/>
+        </w:rPr>
         <w:drawing>
-          <wp:inline distT="0" distB="0" distL="0" distR="0" wp14:anchorId="53F54C41" wp14:editId="78D2D3F6">
+          <wp:inline distT="0" distB="0" distL="0" distR="0" wp14:anchorId="08E97FDF" wp14:editId="00DB4769">
             <wp:extent cx="3545404" cy="1086326"/>
             <wp:effectExtent l="0" t="0" r="0" b="0"/>
             <wp:docPr id="14" name="Imagen 14"/>
@@ -1215,8 +1205,287 @@
       <w:pPr>
         <w:jc w:val="both"/>
       </w:pPr>
-      <w:bookmarkStart w:id="0" w:name="_GoBack"/>
-      <w:bookmarkEnd w:id="0"/>
+      <w:r>
+        <w:t xml:space="preserve">Se detecta, por ahora, un error con la inspección a través del plugin </w:t>
+      </w:r>
+      <w:proofErr w:type="spellStart"/>
+      <w:r>
+        <w:t>Vue</w:t>
+      </w:r>
+      <w:proofErr w:type="spellEnd"/>
+      <w:r>
+        <w:t xml:space="preserve"> </w:t>
+      </w:r>
+      <w:proofErr w:type="spellStart"/>
+      <w:r>
+        <w:t>Devptools</w:t>
+      </w:r>
+      <w:proofErr w:type="spellEnd"/>
+      <w:r>
+        <w:t xml:space="preserve">, ya que no actualiza la información en tiempo real. Para esto se debe forzar un </w:t>
+      </w:r>
+      <w:proofErr w:type="spellStart"/>
+      <w:r>
+        <w:t>refresh</w:t>
+      </w:r>
+      <w:proofErr w:type="spellEnd"/>
+      <w:r>
+        <w:t xml:space="preserve"> en el plugin cada vez:</w:t>
+      </w:r>
+    </w:p>
+    <w:p>
+      <w:pPr>
+        <w:jc w:val="both"/>
+      </w:pPr>
+      <w:r>
+        <w:drawing>
+          <wp:inline distT="0" distB="0" distL="0" distR="0" wp14:anchorId="1B086C68" wp14:editId="5864DEC1">
+            <wp:extent cx="1363186" cy="859737"/>
+            <wp:effectExtent l="0" t="0" r="8890" b="0"/>
+            <wp:docPr id="11" name="Imagen 11" descr="Interfaz de usuario gráfica, Texto, Aplicación, Chat o mensaje de texto&#10;&#10;Descripción generada automáticamente"/>
+            <wp:cNvGraphicFramePr>
+              <a:graphicFrameLocks xmlns:a="http://schemas.openxmlformats.org/drawingml/2006/main" noChangeAspect="1"/>
+            </wp:cNvGraphicFramePr>
+            <a:graphic xmlns:a="http://schemas.openxmlformats.org/drawingml/2006/main">
+              <a:graphicData uri="http://schemas.openxmlformats.org/drawingml/2006/picture">
+                <pic:pic xmlns:pic="http://schemas.openxmlformats.org/drawingml/2006/picture">
+                  <pic:nvPicPr>
+                    <pic:cNvPr id="11" name="Imagen 11" descr="Interfaz de usuario gráfica, Texto, Aplicación, Chat o mensaje de texto&#10;&#10;Descripción generada automáticamente"/>
+                    <pic:cNvPicPr/>
+                  </pic:nvPicPr>
+                  <pic:blipFill>
+                    <a:blip r:embed="rId20"/>
+                    <a:stretch>
+                      <a:fillRect/>
+                    </a:stretch>
+                  </pic:blipFill>
+                  <pic:spPr>
+                    <a:xfrm>
+                      <a:off x="0" y="0"/>
+                      <a:ext cx="1368241" cy="862925"/>
+                    </a:xfrm>
+                    <a:prstGeom prst="rect">
+                      <a:avLst/>
+                    </a:prstGeom>
+                  </pic:spPr>
+                </pic:pic>
+              </a:graphicData>
+            </a:graphic>
+          </wp:inline>
+        </w:drawing>
+      </w:r>
+    </w:p>
+    <w:p>
+      <w:pPr>
+        <w:jc w:val="both"/>
+      </w:pPr>
+      <w:r>
+        <w:lastRenderedPageBreak/>
+        <w:drawing>
+          <wp:inline distT="0" distB="0" distL="0" distR="0" wp14:anchorId="2CAAC12C" wp14:editId="67C799F8">
+            <wp:extent cx="4290378" cy="1452942"/>
+            <wp:effectExtent l="0" t="0" r="0" b="0"/>
+            <wp:docPr id="16" name="Imagen 16" descr="Captura de pantalla de un celular&#10;&#10;Descripción generada automáticamente"/>
+            <wp:cNvGraphicFramePr>
+              <a:graphicFrameLocks xmlns:a="http://schemas.openxmlformats.org/drawingml/2006/main" noChangeAspect="1"/>
+            </wp:cNvGraphicFramePr>
+            <a:graphic xmlns:a="http://schemas.openxmlformats.org/drawingml/2006/main">
+              <a:graphicData uri="http://schemas.openxmlformats.org/drawingml/2006/picture">
+                <pic:pic xmlns:pic="http://schemas.openxmlformats.org/drawingml/2006/picture">
+                  <pic:nvPicPr>
+                    <pic:cNvPr id="16" name="Imagen 16" descr="Captura de pantalla de un celular&#10;&#10;Descripción generada automáticamente"/>
+                    <pic:cNvPicPr/>
+                  </pic:nvPicPr>
+                  <pic:blipFill>
+                    <a:blip r:embed="rId21"/>
+                    <a:stretch>
+                      <a:fillRect/>
+                    </a:stretch>
+                  </pic:blipFill>
+                  <pic:spPr>
+                    <a:xfrm>
+                      <a:off x="0" y="0"/>
+                      <a:ext cx="4316144" cy="1461668"/>
+                    </a:xfrm>
+                    <a:prstGeom prst="rect">
+                      <a:avLst/>
+                    </a:prstGeom>
+                  </pic:spPr>
+                </pic:pic>
+              </a:graphicData>
+            </a:graphic>
+          </wp:inline>
+        </w:drawing>
+      </w:r>
+    </w:p>
+    <w:p>
+      <w:pPr>
+        <w:pStyle w:val="Prrafodelista"/>
+        <w:numPr>
+          <w:ilvl w:val="0"/>
+          <w:numId w:val="2"/>
+        </w:numPr>
+        <w:jc w:val="both"/>
+      </w:pPr>
+      <w:r>
+        <w:t xml:space="preserve">Una vez verificado que la reactividad funciona en ambos sentidos, tanto en la vista como en modelo, podemos añadir la búsqueda a la dirección de la API de </w:t>
+      </w:r>
+      <w:proofErr w:type="spellStart"/>
+      <w:r>
+        <w:t>github</w:t>
+      </w:r>
+      <w:proofErr w:type="spellEnd"/>
+      <w:r>
+        <w:t xml:space="preserve"> (almacenada previamente en la constante API):</w:t>
+      </w:r>
+    </w:p>
+    <w:p>
+      <w:pPr>
+        <w:pStyle w:val="Prrafodelista"/>
+        <w:ind w:left="1080"/>
+        <w:jc w:val="both"/>
+      </w:pPr>
+      <w:r>
+        <w:drawing>
+          <wp:inline distT="0" distB="0" distL="0" distR="0" wp14:anchorId="2E410257" wp14:editId="3016C95E">
+            <wp:extent cx="4061507" cy="977923"/>
+            <wp:effectExtent l="0" t="0" r="0" b="0"/>
+            <wp:docPr id="15" name="Imagen 15" descr="Texto&#10;&#10;Descripción generada automáticamente"/>
+            <wp:cNvGraphicFramePr>
+              <a:graphicFrameLocks xmlns:a="http://schemas.openxmlformats.org/drawingml/2006/main" noChangeAspect="1"/>
+            </wp:cNvGraphicFramePr>
+            <a:graphic xmlns:a="http://schemas.openxmlformats.org/drawingml/2006/main">
+              <a:graphicData uri="http://schemas.openxmlformats.org/drawingml/2006/picture">
+                <pic:pic xmlns:pic="http://schemas.openxmlformats.org/drawingml/2006/picture">
+                  <pic:nvPicPr>
+                    <pic:cNvPr id="15" name="Imagen 15" descr="Texto&#10;&#10;Descripción generada automáticamente"/>
+                    <pic:cNvPicPr/>
+                  </pic:nvPicPr>
+                  <pic:blipFill>
+                    <a:blip r:embed="rId22"/>
+                    <a:stretch>
+                      <a:fillRect/>
+                    </a:stretch>
+                  </pic:blipFill>
+                  <pic:spPr>
+                    <a:xfrm>
+                      <a:off x="0" y="0"/>
+                      <a:ext cx="4078922" cy="982116"/>
+                    </a:xfrm>
+                    <a:prstGeom prst="rect">
+                      <a:avLst/>
+                    </a:prstGeom>
+                  </pic:spPr>
+                </pic:pic>
+              </a:graphicData>
+            </a:graphic>
+          </wp:inline>
+        </w:drawing>
+      </w:r>
+    </w:p>
+    <w:p>
+      <w:pPr>
+        <w:jc w:val="both"/>
+      </w:pPr>
+      <w:r>
+        <w:t xml:space="preserve">Como vemos, </w:t>
+      </w:r>
+      <w:proofErr w:type="spellStart"/>
+      <w:r>
+        <w:t>this</w:t>
+      </w:r>
+      <w:proofErr w:type="spellEnd"/>
+      <w:r>
+        <w:t xml:space="preserve"> permite acceder a objetos que están dentro de data.</w:t>
+      </w:r>
+    </w:p>
+    <w:p>
+      <w:pPr>
+        <w:pStyle w:val="Prrafodelista"/>
+        <w:numPr>
+          <w:ilvl w:val="0"/>
+          <w:numId w:val="2"/>
+        </w:numPr>
+        <w:jc w:val="both"/>
+      </w:pPr>
+      <w:r>
+        <w:t>Hacemos la búsqueda de un usuario</w:t>
+      </w:r>
+      <w:r>
+        <w:t xml:space="preserve"> (dar clic en el botón)</w:t>
+      </w:r>
+      <w:r>
+        <w:t xml:space="preserve"> y verificamos que efectivamente en la consola se ve la información en formato </w:t>
+      </w:r>
+      <w:proofErr w:type="spellStart"/>
+      <w:r>
+        <w:t>json</w:t>
+      </w:r>
+      <w:proofErr w:type="spellEnd"/>
+      <w:r>
+        <w:t>:</w:t>
+      </w:r>
+    </w:p>
+    <w:p>
+      <w:pPr>
+        <w:ind w:left="720"/>
+        <w:jc w:val="both"/>
+      </w:pPr>
+      <w:r>
+        <w:drawing>
+          <wp:inline distT="0" distB="0" distL="0" distR="0" wp14:anchorId="6C0C1C5B" wp14:editId="31437F83">
+            <wp:extent cx="4157112" cy="2821738"/>
+            <wp:effectExtent l="0" t="0" r="0" b="0"/>
+            <wp:docPr id="17" name="Imagen 17" descr="Captura de pantalla de un celular&#10;&#10;Descripción generada automáticamente"/>
+            <wp:cNvGraphicFramePr>
+              <a:graphicFrameLocks xmlns:a="http://schemas.openxmlformats.org/drawingml/2006/main" noChangeAspect="1"/>
+            </wp:cNvGraphicFramePr>
+            <a:graphic xmlns:a="http://schemas.openxmlformats.org/drawingml/2006/main">
+              <a:graphicData uri="http://schemas.openxmlformats.org/drawingml/2006/picture">
+                <pic:pic xmlns:pic="http://schemas.openxmlformats.org/drawingml/2006/picture">
+                  <pic:nvPicPr>
+                    <pic:cNvPr id="17" name="Imagen 17" descr="Captura de pantalla de un celular&#10;&#10;Descripción generada automáticamente"/>
+                    <pic:cNvPicPr/>
+                  </pic:nvPicPr>
+                  <pic:blipFill>
+                    <a:blip r:embed="rId23"/>
+                    <a:stretch>
+                      <a:fillRect/>
+                    </a:stretch>
+                  </pic:blipFill>
+                  <pic:spPr>
+                    <a:xfrm>
+                      <a:off x="0" y="0"/>
+                      <a:ext cx="4168642" cy="2829564"/>
+                    </a:xfrm>
+                    <a:prstGeom prst="rect">
+                      <a:avLst/>
+                    </a:prstGeom>
+                  </pic:spPr>
+                </pic:pic>
+              </a:graphicData>
+            </a:graphic>
+          </wp:inline>
+        </w:drawing>
+      </w:r>
+    </w:p>
+    <w:p>
+      <w:pPr>
+        <w:pStyle w:val="Prrafodelista"/>
+        <w:ind w:left="1080"/>
+        <w:jc w:val="both"/>
+      </w:pPr>
+    </w:p>
+    <w:p>
+      <w:pPr>
+        <w:ind w:left="720"/>
+        <w:jc w:val="both"/>
+      </w:pPr>
+    </w:p>
+    <w:p>
+      <w:pPr>
+        <w:jc w:val="both"/>
+      </w:pPr>
     </w:p>
     <w:p>
       <w:pPr>
@@ -1246,7 +1515,7 @@
 </file>
 
 <file path=word/numbering.xml><?xml version="1.0" encoding="utf-8"?>
-<w:numbering xmlns:wpc="http://schemas.microsoft.com/office/word/2010/wordprocessingCanvas" xmlns:cx="http://schemas.microsoft.com/office/drawing/2014/chartex" xmlns:mc="http://schemas.openxmlformats.org/markup-compatibility/2006" xmlns:o="urn:schemas-microsoft-com:office:office" xmlns:r="http://schemas.openxmlformats.org/officeDocument/2006/relationships" xmlns:m="http://schemas.openxmlformats.org/officeDocument/2006/math" xmlns:v="urn:schemas-microsoft-com:vml" xmlns:wp14="http://schemas.microsoft.com/office/word/2010/wordprocessingDrawing" xmlns:wp="http://schemas.openxmlformats.org/drawingml/2006/wordprocessingDrawing" xmlns:w10="urn:schemas-microsoft-com:office:word" xmlns:w="http://schemas.openxmlformats.org/wordprocessingml/2006/main" xmlns:w14="http://schemas.microsoft.com/office/word/2010/wordml" xmlns:w15="http://schemas.microsoft.com/office/word/2012/wordml" xmlns:w16se="http://schemas.microsoft.com/office/word/2015/wordml/symex" xmlns:wpg="http://schemas.microsoft.com/office/word/2010/wordprocessingGroup" xmlns:wpi="http://schemas.microsoft.com/office/word/2010/wordprocessingInk" xmlns:wne="http://schemas.microsoft.com/office/word/2006/wordml" xmlns:wps="http://schemas.microsoft.com/office/word/2010/wordprocessingShape" mc:Ignorable="w14 w15 w16se wp14">
+<w:numbering xmlns:wpc="http://schemas.microsoft.com/office/word/2010/wordprocessingCanvas" xmlns:cx="http://schemas.microsoft.com/office/drawing/2014/chartex" xmlns:cx1="http://schemas.microsoft.com/office/drawing/2015/9/8/chartex" xmlns:cx2="http://schemas.microsoft.com/office/drawing/2015/10/21/chartex" xmlns:cx3="http://schemas.microsoft.com/office/drawing/2016/5/9/chartex" xmlns:cx4="http://schemas.microsoft.com/office/drawing/2016/5/10/chartex" xmlns:cx5="http://schemas.microsoft.com/office/drawing/2016/5/11/chartex" xmlns:cx6="http://schemas.microsoft.com/office/drawing/2016/5/12/chartex" xmlns:cx7="http://schemas.microsoft.com/office/drawing/2016/5/13/chartex" xmlns:cx8="http://schemas.microsoft.com/office/drawing/2016/5/14/chartex" xmlns:mc="http://schemas.openxmlformats.org/markup-compatibility/2006" xmlns:aink="http://schemas.microsoft.com/office/drawing/2016/ink" xmlns:am3d="http://schemas.microsoft.com/office/drawing/2017/model3d" xmlns:o="urn:schemas-microsoft-com:office:office" xmlns:r="http://schemas.openxmlformats.org/officeDocument/2006/relationships" xmlns:m="http://schemas.openxmlformats.org/officeDocument/2006/math" xmlns:v="urn:schemas-microsoft-com:vml" xmlns:wp14="http://schemas.microsoft.com/office/word/2010/wordprocessingDrawing" xmlns:wp="http://schemas.openxmlformats.org/drawingml/2006/wordprocessingDrawing" xmlns:w10="urn:schemas-microsoft-com:office:word" xmlns:w="http://schemas.openxmlformats.org/wordprocessingml/2006/main" xmlns:w14="http://schemas.microsoft.com/office/word/2010/wordml" xmlns:w15="http://schemas.microsoft.com/office/word/2012/wordml" xmlns:w16cex="http://schemas.microsoft.com/office/word/2018/wordml/cex" xmlns:w16cid="http://schemas.microsoft.com/office/word/2016/wordml/cid" xmlns:w16="http://schemas.microsoft.com/office/word/2018/wordml" xmlns:w16sdtdh="http://schemas.microsoft.com/office/word/2020/wordml/sdtdatahash" xmlns:w16se="http://schemas.microsoft.com/office/word/2015/wordml/symex" xmlns:wpg="http://schemas.microsoft.com/office/word/2010/wordprocessingGroup" xmlns:wpi="http://schemas.microsoft.com/office/word/2010/wordprocessingInk" xmlns:wne="http://schemas.microsoft.com/office/word/2006/wordml" xmlns:wps="http://schemas.microsoft.com/office/word/2010/wordprocessingShape" mc:Ignorable="w14 w15 w16se w16cid w16 w16cex w16sdtdh wp14">
   <w:abstractNum w:abstractNumId="0" w15:restartNumberingAfterBreak="0">
     <w:nsid w:val="6E410E14"/>
     <w:multiLevelType w:val="hybridMultilevel"/>
@@ -1425,17 +1694,17 @@
       </w:pPr>
     </w:lvl>
   </w:abstractNum>
-  <w:num w:numId="1">
+  <w:num w:numId="1" w16cid:durableId="72626255">
     <w:abstractNumId w:val="1"/>
   </w:num>
-  <w:num w:numId="2">
+  <w:num w:numId="2" w16cid:durableId="1375041753">
     <w:abstractNumId w:val="0"/>
   </w:num>
 </w:numbering>
 </file>
 
 <file path=word/styles.xml><?xml version="1.0" encoding="utf-8"?>
-<w:styles xmlns:mc="http://schemas.openxmlformats.org/markup-compatibility/2006" xmlns:r="http://schemas.openxmlformats.org/officeDocument/2006/relationships" xmlns:w="http://schemas.openxmlformats.org/wordprocessingml/2006/main" xmlns:w14="http://schemas.microsoft.com/office/word/2010/wordml" xmlns:w15="http://schemas.microsoft.com/office/word/2012/wordml" xmlns:w16se="http://schemas.microsoft.com/office/word/2015/wordml/symex" mc:Ignorable="w14 w15 w16se">
+<w:styles xmlns:mc="http://schemas.openxmlformats.org/markup-compatibility/2006" xmlns:r="http://schemas.openxmlformats.org/officeDocument/2006/relationships" xmlns:w="http://schemas.openxmlformats.org/wordprocessingml/2006/main" xmlns:w14="http://schemas.microsoft.com/office/word/2010/wordml" xmlns:w15="http://schemas.microsoft.com/office/word/2012/wordml" xmlns:w16cex="http://schemas.microsoft.com/office/word/2018/wordml/cex" xmlns:w16cid="http://schemas.microsoft.com/office/word/2016/wordml/cid" xmlns:w16="http://schemas.microsoft.com/office/word/2018/wordml" xmlns:w16sdtdh="http://schemas.microsoft.com/office/word/2020/wordml/sdtdatahash" xmlns:w16se="http://schemas.microsoft.com/office/word/2015/wordml/symex" mc:Ignorable="w14 w15 w16se w16cid w16 w16cex w16sdtdh">
   <w:docDefaults>
     <w:rPrDefault>
       <w:rPr>
@@ -1451,7 +1720,7 @@
       </w:pPr>
     </w:pPrDefault>
   </w:docDefaults>
-  <w:latentStyles w:defLockedState="0" w:defUIPriority="99" w:defSemiHidden="0" w:defUnhideWhenUsed="0" w:defQFormat="0" w:count="371">
+  <w:latentStyles w:defLockedState="0" w:defUIPriority="99" w:defSemiHidden="0" w:defUnhideWhenUsed="0" w:defQFormat="0" w:count="376">
     <w:lsdException w:name="Normal" w:uiPriority="0" w:qFormat="1"/>
     <w:lsdException w:name="heading 1" w:uiPriority="9" w:qFormat="1"/>
     <w:lsdException w:name="heading 2" w:semiHidden="1" w:uiPriority="9" w:unhideWhenUsed="1" w:qFormat="1"/>
@@ -1557,7 +1826,6 @@
     <w:lsdException w:name="HTML Sample" w:semiHidden="1" w:unhideWhenUsed="1"/>
     <w:lsdException w:name="HTML Typewriter" w:semiHidden="1" w:unhideWhenUsed="1"/>
     <w:lsdException w:name="HTML Variable" w:semiHidden="1" w:unhideWhenUsed="1"/>
-    <w:lsdException w:name="Normal Table" w:semiHidden="1" w:unhideWhenUsed="1"/>
     <w:lsdException w:name="annotation subject" w:semiHidden="1" w:unhideWhenUsed="1"/>
     <w:lsdException w:name="No List" w:semiHidden="1" w:unhideWhenUsed="1"/>
     <w:lsdException w:name="Outline List 1" w:semiHidden="1" w:unhideWhenUsed="1"/>
@@ -1600,11 +1868,8 @@
     <w:lsdException w:name="Table Contemporary" w:semiHidden="1" w:unhideWhenUsed="1"/>
     <w:lsdException w:name="Table Elegant" w:semiHidden="1" w:unhideWhenUsed="1"/>
     <w:lsdException w:name="Table Professional" w:semiHidden="1" w:unhideWhenUsed="1"/>
-    <w:lsdException w:name="Table Subtle 1" w:semiHidden="1" w:unhideWhenUsed="1"/>
     <w:lsdException w:name="Table Subtle 2" w:semiHidden="1" w:unhideWhenUsed="1"/>
     <w:lsdException w:name="Table Web 1" w:semiHidden="1" w:unhideWhenUsed="1"/>
-    <w:lsdException w:name="Table Web 2" w:semiHidden="1" w:unhideWhenUsed="1"/>
-    <w:lsdException w:name="Table Web 3" w:semiHidden="1" w:unhideWhenUsed="1"/>
     <w:lsdException w:name="Balloon Text" w:semiHidden="1" w:unhideWhenUsed="1"/>
     <w:lsdException w:name="Table Grid" w:uiPriority="39"/>
     <w:lsdException w:name="Table Theme" w:semiHidden="1" w:unhideWhenUsed="1"/>
@@ -1823,6 +2088,11 @@
     <w:lsdException w:name="List Table 5 Dark Accent 6" w:uiPriority="50"/>
     <w:lsdException w:name="List Table 6 Colorful Accent 6" w:uiPriority="51"/>
     <w:lsdException w:name="List Table 7 Colorful Accent 6" w:uiPriority="52"/>
+    <w:lsdException w:name="Mention" w:semiHidden="1" w:unhideWhenUsed="1"/>
+    <w:lsdException w:name="Smart Hyperlink" w:semiHidden="1" w:unhideWhenUsed="1"/>
+    <w:lsdException w:name="Hashtag" w:semiHidden="1" w:unhideWhenUsed="1"/>
+    <w:lsdException w:name="Unresolved Mention" w:semiHidden="1" w:unhideWhenUsed="1"/>
+    <w:lsdException w:name="Smart Link" w:semiHidden="1" w:unhideWhenUsed="1"/>
   </w:latentStyles>
   <w:style w:type="paragraph" w:default="1" w:styleId="Normal">
     <w:name w:val="Normal"/>

</xml_diff>